<commit_message>
change a little bit of ansewer on design question
</commit_message>
<xml_diff>
--- a/Design/DesignReadMe.docx
+++ b/Design/DesignReadMe.docx
@@ -76,7 +76,10 @@
         </w:numPr>
       </w:pPr>
       <w:r>
-        <w:t>It is necessary in the dependency injection scenario, but since it has only one implementation, it can have the same name as Exchange Currency. Or the name (trading) will be necessary if programmer want to demonstrate the interface is used at run time (Trading is an verb)</w:t>
+        <w:t>It is not necessary as it is should be an entity mapping to data</w:t>
+      </w:r>
+      <w:r>
+        <w:t>.</w:t>
       </w:r>
     </w:p>
     <w:p>
@@ -102,13 +105,31 @@
       <w:r>
         <w:t xml:space="preserve">As the </w:t>
       </w:r>
+      <w:r>
+        <w:t xml:space="preserve">endianness of </w:t>
+      </w:r>
+      <w:r>
+        <w:t>bit</w:t>
+      </w:r>
+      <w:r>
+        <w:t>s</w:t>
+      </w:r>
+      <w:r>
+        <w:t xml:space="preserve"> alignment for </w:t>
+      </w:r>
+      <w:r>
+        <w:t>numeric value</w:t>
+      </w:r>
+      <w:r>
+        <w:t xml:space="preserve"> in each platform/language (Big endian and small endian) may differ, it is necessary to write </w:t>
+      </w:r>
       <w:proofErr w:type="gramStart"/>
       <w:r>
-        <w:t>base  bit</w:t>
+        <w:t>an</w:t>
       </w:r>
       <w:proofErr w:type="gramEnd"/>
       <w:r>
-        <w:t xml:space="preserve"> alignment for number in each platform/language (Big endian and small endian) may differ, it is necessary to write an wrapper to perform numeric calculation precisely.</w:t>
+        <w:t xml:space="preserve"> wrapper to perform numeric calculation precisely.</w:t>
       </w:r>
     </w:p>
     <w:p>
@@ -139,14 +160,13 @@
         <w:t xml:space="preserve"> framework should be used, so we do not have concern on maintaining the functions.</w:t>
       </w:r>
     </w:p>
+    <w:p/>
     <w:p>
+      <w:pPr>
+        <w:pStyle w:val="ListParagraph"/>
+      </w:pPr>
       <w:bookmarkStart w:id="0" w:name="_GoBack"/>
       <w:bookmarkEnd w:id="0"/>
-    </w:p>
-    <w:p>
-      <w:pPr>
-        <w:pStyle w:val="ListParagraph"/>
-      </w:pPr>
     </w:p>
     <w:sectPr>
       <w:pgSz w:w="12240" w:h="15840"/>

</xml_diff>